<commit_message>
Bài tập slot 2
</commit_message>
<xml_diff>
--- a/slot2/BÀI NỘP SLOT 2.docx
+++ b/slot2/BÀI NỘP SLOT 2.docx
@@ -649,6 +649,529 @@
         </w:drawing>
       </w:r>
     </w:p>
+    <w:p/>
+    <w:p>
+      <w:pPr>
+        <w:rPr>
+          <w:b/>
+          <w:bCs/>
+        </w:rPr>
+      </w:pPr>
+      <w:r>
+        <w:rPr>
+          <w:b/>
+          <w:bCs/>
+        </w:rPr>
+        <w:t xml:space="preserve">Exercise </w:t>
+      </w:r>
+      <w:r>
+        <w:rPr>
+          <w:b/>
+          <w:bCs/>
+        </w:rPr>
+        <w:t>7</w:t>
+      </w:r>
+      <w:r>
+        <w:rPr>
+          <w:b/>
+          <w:bCs/>
+        </w:rPr>
+        <w:t>:</w:t>
+      </w:r>
+    </w:p>
+    <w:p>
+      <w:r>
+        <w:t>-Kết quả:</w:t>
+      </w:r>
+    </w:p>
+    <w:p>
+      <w:r>
+        <w:lastRenderedPageBreak/>
+        <w:drawing>
+          <wp:inline distT="0" distB="0" distL="0" distR="0" wp14:anchorId="58F1B061" wp14:editId="4B085387">
+            <wp:extent cx="3115110" cy="1267002"/>
+            <wp:effectExtent l="0" t="0" r="9525" b="9525"/>
+            <wp:docPr id="518139712" name="Picture 1"/>
+            <wp:cNvGraphicFramePr>
+              <a:graphicFrameLocks xmlns:a="http://schemas.openxmlformats.org/drawingml/2006/main" noChangeAspect="1"/>
+            </wp:cNvGraphicFramePr>
+            <a:graphic xmlns:a="http://schemas.openxmlformats.org/drawingml/2006/main">
+              <a:graphicData uri="http://schemas.openxmlformats.org/drawingml/2006/picture">
+                <pic:pic xmlns:pic="http://schemas.openxmlformats.org/drawingml/2006/picture">
+                  <pic:nvPicPr>
+                    <pic:cNvPr id="518139712" name=""/>
+                    <pic:cNvPicPr/>
+                  </pic:nvPicPr>
+                  <pic:blipFill>
+                    <a:blip r:embed="rId15"/>
+                    <a:stretch>
+                      <a:fillRect/>
+                    </a:stretch>
+                  </pic:blipFill>
+                  <pic:spPr>
+                    <a:xfrm>
+                      <a:off x="0" y="0"/>
+                      <a:ext cx="3115110" cy="1267002"/>
+                    </a:xfrm>
+                    <a:prstGeom prst="rect">
+                      <a:avLst/>
+                    </a:prstGeom>
+                  </pic:spPr>
+                </pic:pic>
+              </a:graphicData>
+            </a:graphic>
+          </wp:inline>
+        </w:drawing>
+      </w:r>
+    </w:p>
+    <w:p>
+      <w:r>
+        <w:t>-Code chương trình:</w:t>
+      </w:r>
+    </w:p>
+    <w:p>
+      <w:r>
+        <w:drawing>
+          <wp:inline distT="0" distB="0" distL="0" distR="0" wp14:anchorId="59C17938" wp14:editId="1B28B8BB">
+            <wp:extent cx="5943600" cy="3302635"/>
+            <wp:effectExtent l="0" t="0" r="0" b="0"/>
+            <wp:docPr id="2141386459" name="Picture 1"/>
+            <wp:cNvGraphicFramePr>
+              <a:graphicFrameLocks xmlns:a="http://schemas.openxmlformats.org/drawingml/2006/main" noChangeAspect="1"/>
+            </wp:cNvGraphicFramePr>
+            <a:graphic xmlns:a="http://schemas.openxmlformats.org/drawingml/2006/main">
+              <a:graphicData uri="http://schemas.openxmlformats.org/drawingml/2006/picture">
+                <pic:pic xmlns:pic="http://schemas.openxmlformats.org/drawingml/2006/picture">
+                  <pic:nvPicPr>
+                    <pic:cNvPr id="2141386459" name=""/>
+                    <pic:cNvPicPr/>
+                  </pic:nvPicPr>
+                  <pic:blipFill>
+                    <a:blip r:embed="rId16"/>
+                    <a:stretch>
+                      <a:fillRect/>
+                    </a:stretch>
+                  </pic:blipFill>
+                  <pic:spPr>
+                    <a:xfrm>
+                      <a:off x="0" y="0"/>
+                      <a:ext cx="5943600" cy="3302635"/>
+                    </a:xfrm>
+                    <a:prstGeom prst="rect">
+                      <a:avLst/>
+                    </a:prstGeom>
+                  </pic:spPr>
+                </pic:pic>
+              </a:graphicData>
+            </a:graphic>
+          </wp:inline>
+        </w:drawing>
+      </w:r>
+    </w:p>
+    <w:p/>
+    <w:p>
+      <w:pPr>
+        <w:rPr>
+          <w:b/>
+          <w:bCs/>
+        </w:rPr>
+      </w:pPr>
+      <w:r>
+        <w:rPr>
+          <w:b/>
+          <w:bCs/>
+        </w:rPr>
+        <w:t xml:space="preserve">Exercise </w:t>
+      </w:r>
+      <w:r>
+        <w:rPr>
+          <w:b/>
+          <w:bCs/>
+        </w:rPr>
+        <w:t>8</w:t>
+      </w:r>
+      <w:r>
+        <w:rPr>
+          <w:b/>
+          <w:bCs/>
+        </w:rPr>
+        <w:t>:</w:t>
+      </w:r>
+    </w:p>
+    <w:p>
+      <w:r>
+        <w:t>-Kết quả:</w:t>
+      </w:r>
+    </w:p>
+    <w:p>
+      <w:r>
+        <w:lastRenderedPageBreak/>
+        <w:drawing>
+          <wp:inline distT="0" distB="0" distL="0" distR="0" wp14:anchorId="16C8B8B2" wp14:editId="2D623D03">
+            <wp:extent cx="3334215" cy="7211431"/>
+            <wp:effectExtent l="0" t="0" r="0" b="8890"/>
+            <wp:docPr id="1250950022" name="Picture 1"/>
+            <wp:cNvGraphicFramePr>
+              <a:graphicFrameLocks xmlns:a="http://schemas.openxmlformats.org/drawingml/2006/main" noChangeAspect="1"/>
+            </wp:cNvGraphicFramePr>
+            <a:graphic xmlns:a="http://schemas.openxmlformats.org/drawingml/2006/main">
+              <a:graphicData uri="http://schemas.openxmlformats.org/drawingml/2006/picture">
+                <pic:pic xmlns:pic="http://schemas.openxmlformats.org/drawingml/2006/picture">
+                  <pic:nvPicPr>
+                    <pic:cNvPr id="1250950022" name=""/>
+                    <pic:cNvPicPr/>
+                  </pic:nvPicPr>
+                  <pic:blipFill>
+                    <a:blip r:embed="rId17"/>
+                    <a:stretch>
+                      <a:fillRect/>
+                    </a:stretch>
+                  </pic:blipFill>
+                  <pic:spPr>
+                    <a:xfrm>
+                      <a:off x="0" y="0"/>
+                      <a:ext cx="3334215" cy="7211431"/>
+                    </a:xfrm>
+                    <a:prstGeom prst="rect">
+                      <a:avLst/>
+                    </a:prstGeom>
+                  </pic:spPr>
+                </pic:pic>
+              </a:graphicData>
+            </a:graphic>
+          </wp:inline>
+        </w:drawing>
+      </w:r>
+    </w:p>
+    <w:p>
+      <w:r>
+        <w:t>-Code chương trình:</w:t>
+      </w:r>
+    </w:p>
+    <w:p>
+      <w:r>
+        <w:lastRenderedPageBreak/>
+        <w:drawing>
+          <wp:inline distT="0" distB="0" distL="0" distR="0" wp14:anchorId="4567A1AB" wp14:editId="33B1F4CA">
+            <wp:extent cx="5830114" cy="2934109"/>
+            <wp:effectExtent l="0" t="0" r="0" b="0"/>
+            <wp:docPr id="1880212503" name="Picture 1"/>
+            <wp:cNvGraphicFramePr>
+              <a:graphicFrameLocks xmlns:a="http://schemas.openxmlformats.org/drawingml/2006/main" noChangeAspect="1"/>
+            </wp:cNvGraphicFramePr>
+            <a:graphic xmlns:a="http://schemas.openxmlformats.org/drawingml/2006/main">
+              <a:graphicData uri="http://schemas.openxmlformats.org/drawingml/2006/picture">
+                <pic:pic xmlns:pic="http://schemas.openxmlformats.org/drawingml/2006/picture">
+                  <pic:nvPicPr>
+                    <pic:cNvPr id="1880212503" name=""/>
+                    <pic:cNvPicPr/>
+                  </pic:nvPicPr>
+                  <pic:blipFill>
+                    <a:blip r:embed="rId18"/>
+                    <a:stretch>
+                      <a:fillRect/>
+                    </a:stretch>
+                  </pic:blipFill>
+                  <pic:spPr>
+                    <a:xfrm>
+                      <a:off x="0" y="0"/>
+                      <a:ext cx="5830114" cy="2934109"/>
+                    </a:xfrm>
+                    <a:prstGeom prst="rect">
+                      <a:avLst/>
+                    </a:prstGeom>
+                  </pic:spPr>
+                </pic:pic>
+              </a:graphicData>
+            </a:graphic>
+          </wp:inline>
+        </w:drawing>
+      </w:r>
+    </w:p>
+    <w:p>
+      <w:r>
+        <w:drawing>
+          <wp:inline distT="0" distB="0" distL="0" distR="0" wp14:anchorId="61077B6E" wp14:editId="43274892">
+            <wp:extent cx="5943600" cy="3881120"/>
+            <wp:effectExtent l="0" t="0" r="0" b="5080"/>
+            <wp:docPr id="1561524901" name="Picture 1"/>
+            <wp:cNvGraphicFramePr>
+              <a:graphicFrameLocks xmlns:a="http://schemas.openxmlformats.org/drawingml/2006/main" noChangeAspect="1"/>
+            </wp:cNvGraphicFramePr>
+            <a:graphic xmlns:a="http://schemas.openxmlformats.org/drawingml/2006/main">
+              <a:graphicData uri="http://schemas.openxmlformats.org/drawingml/2006/picture">
+                <pic:pic xmlns:pic="http://schemas.openxmlformats.org/drawingml/2006/picture">
+                  <pic:nvPicPr>
+                    <pic:cNvPr id="1561524901" name=""/>
+                    <pic:cNvPicPr/>
+                  </pic:nvPicPr>
+                  <pic:blipFill>
+                    <a:blip r:embed="rId19"/>
+                    <a:stretch>
+                      <a:fillRect/>
+                    </a:stretch>
+                  </pic:blipFill>
+                  <pic:spPr>
+                    <a:xfrm>
+                      <a:off x="0" y="0"/>
+                      <a:ext cx="5943600" cy="3881120"/>
+                    </a:xfrm>
+                    <a:prstGeom prst="rect">
+                      <a:avLst/>
+                    </a:prstGeom>
+                  </pic:spPr>
+                </pic:pic>
+              </a:graphicData>
+            </a:graphic>
+          </wp:inline>
+        </w:drawing>
+      </w:r>
+    </w:p>
+    <w:p/>
+    <w:p>
+      <w:pPr>
+        <w:rPr>
+          <w:b/>
+          <w:bCs/>
+        </w:rPr>
+      </w:pPr>
+      <w:r>
+        <w:rPr>
+          <w:b/>
+          <w:bCs/>
+        </w:rPr>
+        <w:t xml:space="preserve">Exercise </w:t>
+      </w:r>
+      <w:r>
+        <w:rPr>
+          <w:b/>
+          <w:bCs/>
+        </w:rPr>
+        <w:t>9</w:t>
+      </w:r>
+      <w:r>
+        <w:rPr>
+          <w:b/>
+          <w:bCs/>
+        </w:rPr>
+        <w:t>:</w:t>
+      </w:r>
+    </w:p>
+    <w:p>
+      <w:r>
+        <w:t>-Kết quả:</w:t>
+      </w:r>
+    </w:p>
+    <w:p>
+      <w:r>
+        <w:lastRenderedPageBreak/>
+        <w:drawing>
+          <wp:inline distT="0" distB="0" distL="0" distR="0" wp14:anchorId="1996A8CA" wp14:editId="43D610AB">
+            <wp:extent cx="4963218" cy="5125165"/>
+            <wp:effectExtent l="0" t="0" r="8890" b="0"/>
+            <wp:docPr id="1060270886" name="Picture 1"/>
+            <wp:cNvGraphicFramePr>
+              <a:graphicFrameLocks xmlns:a="http://schemas.openxmlformats.org/drawingml/2006/main" noChangeAspect="1"/>
+            </wp:cNvGraphicFramePr>
+            <a:graphic xmlns:a="http://schemas.openxmlformats.org/drawingml/2006/main">
+              <a:graphicData uri="http://schemas.openxmlformats.org/drawingml/2006/picture">
+                <pic:pic xmlns:pic="http://schemas.openxmlformats.org/drawingml/2006/picture">
+                  <pic:nvPicPr>
+                    <pic:cNvPr id="1060270886" name=""/>
+                    <pic:cNvPicPr/>
+                  </pic:nvPicPr>
+                  <pic:blipFill>
+                    <a:blip r:embed="rId20"/>
+                    <a:stretch>
+                      <a:fillRect/>
+                    </a:stretch>
+                  </pic:blipFill>
+                  <pic:spPr>
+                    <a:xfrm>
+                      <a:off x="0" y="0"/>
+                      <a:ext cx="4963218" cy="5125165"/>
+                    </a:xfrm>
+                    <a:prstGeom prst="rect">
+                      <a:avLst/>
+                    </a:prstGeom>
+                  </pic:spPr>
+                </pic:pic>
+              </a:graphicData>
+            </a:graphic>
+          </wp:inline>
+        </w:drawing>
+      </w:r>
+    </w:p>
+    <w:p>
+      <w:r>
+        <w:t>-Code chương trình:</w:t>
+      </w:r>
+    </w:p>
+    <w:p>
+      <w:r>
+        <w:lastRenderedPageBreak/>
+        <w:drawing>
+          <wp:inline distT="0" distB="0" distL="0" distR="0" wp14:anchorId="56D6F6D5" wp14:editId="0FC833EE">
+            <wp:extent cx="5106113" cy="3115110"/>
+            <wp:effectExtent l="0" t="0" r="0" b="9525"/>
+            <wp:docPr id="1236194472" name="Picture 1"/>
+            <wp:cNvGraphicFramePr>
+              <a:graphicFrameLocks xmlns:a="http://schemas.openxmlformats.org/drawingml/2006/main" noChangeAspect="1"/>
+            </wp:cNvGraphicFramePr>
+            <a:graphic xmlns:a="http://schemas.openxmlformats.org/drawingml/2006/main">
+              <a:graphicData uri="http://schemas.openxmlformats.org/drawingml/2006/picture">
+                <pic:pic xmlns:pic="http://schemas.openxmlformats.org/drawingml/2006/picture">
+                  <pic:nvPicPr>
+                    <pic:cNvPr id="1236194472" name=""/>
+                    <pic:cNvPicPr/>
+                  </pic:nvPicPr>
+                  <pic:blipFill>
+                    <a:blip r:embed="rId21"/>
+                    <a:stretch>
+                      <a:fillRect/>
+                    </a:stretch>
+                  </pic:blipFill>
+                  <pic:spPr>
+                    <a:xfrm>
+                      <a:off x="0" y="0"/>
+                      <a:ext cx="5106113" cy="3115110"/>
+                    </a:xfrm>
+                    <a:prstGeom prst="rect">
+                      <a:avLst/>
+                    </a:prstGeom>
+                  </pic:spPr>
+                </pic:pic>
+              </a:graphicData>
+            </a:graphic>
+          </wp:inline>
+        </w:drawing>
+      </w:r>
+    </w:p>
+    <w:p>
+      <w:r>
+        <w:drawing>
+          <wp:inline distT="0" distB="0" distL="0" distR="0" wp14:anchorId="5468D737" wp14:editId="67F10557">
+            <wp:extent cx="5943600" cy="3575685"/>
+            <wp:effectExtent l="0" t="0" r="0" b="5715"/>
+            <wp:docPr id="842860165" name="Picture 1"/>
+            <wp:cNvGraphicFramePr>
+              <a:graphicFrameLocks xmlns:a="http://schemas.openxmlformats.org/drawingml/2006/main" noChangeAspect="1"/>
+            </wp:cNvGraphicFramePr>
+            <a:graphic xmlns:a="http://schemas.openxmlformats.org/drawingml/2006/main">
+              <a:graphicData uri="http://schemas.openxmlformats.org/drawingml/2006/picture">
+                <pic:pic xmlns:pic="http://schemas.openxmlformats.org/drawingml/2006/picture">
+                  <pic:nvPicPr>
+                    <pic:cNvPr id="842860165" name=""/>
+                    <pic:cNvPicPr/>
+                  </pic:nvPicPr>
+                  <pic:blipFill>
+                    <a:blip r:embed="rId22"/>
+                    <a:stretch>
+                      <a:fillRect/>
+                    </a:stretch>
+                  </pic:blipFill>
+                  <pic:spPr>
+                    <a:xfrm>
+                      <a:off x="0" y="0"/>
+                      <a:ext cx="5943600" cy="3575685"/>
+                    </a:xfrm>
+                    <a:prstGeom prst="rect">
+                      <a:avLst/>
+                    </a:prstGeom>
+                  </pic:spPr>
+                </pic:pic>
+              </a:graphicData>
+            </a:graphic>
+          </wp:inline>
+        </w:drawing>
+      </w:r>
+    </w:p>
+    <w:p/>
+    <w:p>
+      <w:pPr>
+        <w:rPr>
+          <w:b/>
+          <w:bCs/>
+        </w:rPr>
+      </w:pPr>
+      <w:r>
+        <w:rPr>
+          <w:b/>
+          <w:bCs/>
+        </w:rPr>
+        <w:t xml:space="preserve">Exercise </w:t>
+      </w:r>
+      <w:r>
+        <w:rPr>
+          <w:b/>
+          <w:bCs/>
+        </w:rPr>
+        <w:t>10</w:t>
+      </w:r>
+      <w:r>
+        <w:rPr>
+          <w:b/>
+          <w:bCs/>
+        </w:rPr>
+        <w:t>:</w:t>
+      </w:r>
+    </w:p>
+    <w:p>
+      <w:r>
+        <w:t>-Kết quả:</w:t>
+      </w:r>
+    </w:p>
+    <w:p/>
+    <w:p>
+      <w:r>
+        <w:lastRenderedPageBreak/>
+        <w:t>-Code chương trình:</w:t>
+      </w:r>
+    </w:p>
+    <w:p/>
+    <w:p>
+      <w:pPr>
+        <w:rPr>
+          <w:b/>
+          <w:bCs/>
+        </w:rPr>
+      </w:pPr>
+      <w:r>
+        <w:rPr>
+          <w:b/>
+          <w:bCs/>
+        </w:rPr>
+        <w:t xml:space="preserve">Exercise </w:t>
+      </w:r>
+      <w:r>
+        <w:rPr>
+          <w:b/>
+          <w:bCs/>
+        </w:rPr>
+        <w:t>11</w:t>
+      </w:r>
+      <w:r>
+        <w:rPr>
+          <w:b/>
+          <w:bCs/>
+        </w:rPr>
+        <w:t>:</w:t>
+      </w:r>
+    </w:p>
+    <w:p>
+      <w:r>
+        <w:t>-Kết quả:</w:t>
+      </w:r>
+    </w:p>
+    <w:p/>
+    <w:p>
+      <w:r>
+        <w:t>-Code chương trình:</w:t>
+      </w:r>
+    </w:p>
+    <w:p/>
+    <w:p/>
+    <w:p/>
     <w:sectPr>
       <w:pgSz w:w="12240" w:h="15840"/>
       <w:pgMar w:top="1440" w:right="1440" w:bottom="1440" w:left="1440" w:header="720" w:footer="720" w:gutter="0"/>
@@ -1059,6 +1582,7 @@
   <w:style w:type="paragraph" w:default="1" w:styleId="Normal">
     <w:name w:val="Normal"/>
     <w:qFormat/>
+    <w:rsid w:val="00D64802"/>
   </w:style>
   <w:style w:type="paragraph" w:styleId="Heading1">
     <w:name w:val="heading 1"/>

</xml_diff>